<commit_message>
updated FR document for canvas submission
</commit_message>
<xml_diff>
--- a/Team Files/Cat Coding Functional Requiremnts.docx
+++ b/Team Files/Cat Coding Functional Requiremnts.docx
@@ -821,6 +821,9 @@
       <w:r>
         <w:t>– General information is necessary for conference to function</w:t>
       </w:r>
+      <w:r>
+        <w:t xml:space="preserve"> </w:t>
+      </w:r>
     </w:p>
     <w:p>
       <w:r>
@@ -851,7 +854,19 @@
         <w:t>As an admin, I want to create</w:t>
       </w:r>
       <w:r>
-        <w:t xml:space="preserve"> submission deadlines. </w:t>
+        <w:t xml:space="preserve"> </w:t>
+      </w:r>
+      <w:r>
+        <w:t xml:space="preserve">and manage </w:t>
+      </w:r>
+      <w:r>
+        <w:t>submission</w:t>
+      </w:r>
+      <w:r>
+        <w:t xml:space="preserve"> and review</w:t>
+      </w:r>
+      <w:r>
+        <w:t xml:space="preserve"> deadlines. </w:t>
       </w:r>
       <w:r>
         <w:t xml:space="preserve"> </w:t>
@@ -913,7 +928,22 @@
         <w:t xml:space="preserve">As an admin, I want to </w:t>
       </w:r>
       <w:r>
-        <w:t>view and manage all submissions by users</w:t>
+        <w:t>view</w:t>
+      </w:r>
+      <w:r>
+        <w:t xml:space="preserve">, </w:t>
+      </w:r>
+      <w:r>
+        <w:t>manage</w:t>
+      </w:r>
+      <w:r>
+        <w:t>, and assign</w:t>
+      </w:r>
+      <w:r>
+        <w:t xml:space="preserve"> all submissions by users</w:t>
+      </w:r>
+      <w:r>
+        <w:t xml:space="preserve"> to reviewers</w:t>
       </w:r>
       <w:r>
         <w:t xml:space="preserve">. </w:t>
@@ -1046,6 +1076,9 @@
         <w:t>I want to be able to send announcements to participants/sponsors</w:t>
       </w:r>
       <w:r>
+        <w:t>/reviewers</w:t>
+      </w:r>
+      <w:r>
         <w:t xml:space="preserve">.  </w:t>
       </w:r>
       <w:r>
@@ -1102,19 +1135,13 @@
         <w:t xml:space="preserve"> </w:t>
       </w:r>
       <w:r>
-        <w:t>As an admin</w:t>
-      </w:r>
-      <w:r>
-        <w:t>/user</w:t>
-      </w:r>
-      <w:r>
-        <w:t xml:space="preserve">, I want to view all </w:t>
-      </w:r>
-      <w:r>
-        <w:t>sponsors</w:t>
-      </w:r>
-      <w:r>
-        <w:t xml:space="preserve"> of the conference.  </w:t>
+        <w:t xml:space="preserve">As an admin, </w:t>
+      </w:r>
+      <w:r>
+        <w:t>I want to assign roles (author, reviewer, chair, sponsor)</w:t>
+      </w:r>
+      <w:r>
+        <w:t xml:space="preserve">  </w:t>
       </w:r>
       <w:r>
         <w:br/>
@@ -1131,661 +1158,731 @@
           <w:b/>
           <w:bCs/>
         </w:rPr>
-        <w:t xml:space="preserve">2 </w:t>
-      </w:r>
-      <w:r>
-        <w:t xml:space="preserve">– Sponsors want to be </w:t>
-      </w:r>
-      <w:proofErr w:type="gramStart"/>
-      <w:r>
-        <w:t>shown</w:t>
-      </w:r>
-      <w:proofErr w:type="gramEnd"/>
-      <w:r>
-        <w:t xml:space="preserve"> and this can encourage more sponsors</w:t>
-      </w:r>
-    </w:p>
-    <w:p>
-      <w:r>
-        <w:rPr>
-          <w:b/>
-          <w:bCs/>
-        </w:rPr>
-        <w:t>FR-</w:t>
-      </w:r>
-      <w:r>
-        <w:rPr>
-          <w:b/>
-          <w:bCs/>
-        </w:rPr>
-        <w:t>7</w:t>
-      </w:r>
-      <w:r>
-        <w:rPr>
-          <w:b/>
-          <w:bCs/>
-        </w:rPr>
-        <w:t>:</w:t>
-      </w:r>
-      <w:r>
-        <w:t xml:space="preserve"> </w:t>
-      </w:r>
-      <w:r>
-        <w:t xml:space="preserve">As a user, I want to be able to </w:t>
-      </w:r>
-      <w:r>
-        <w:t xml:space="preserve">make a submission </w:t>
-      </w:r>
-      <w:r>
-        <w:t xml:space="preserve">to the calls for papers before the </w:t>
-      </w:r>
-      <w:r>
-        <w:t>submission deadlines.</w:t>
-      </w:r>
-      <w:r>
-        <w:br/>
-      </w:r>
-      <w:r>
-        <w:rPr>
-          <w:b/>
-          <w:bCs/>
-        </w:rPr>
-        <w:lastRenderedPageBreak/>
-        <w:t xml:space="preserve">Priority: </w:t>
-      </w:r>
-      <w:r>
-        <w:rPr>
-          <w:b/>
-          <w:bCs/>
-        </w:rPr>
-        <w:t>1</w:t>
-      </w:r>
-      <w:r>
-        <w:rPr>
-          <w:b/>
-          <w:bCs/>
-        </w:rPr>
-        <w:t xml:space="preserve"> </w:t>
-      </w:r>
-      <w:r>
-        <w:t xml:space="preserve">– This is what the conference revolves around, conferences must have submissions to function </w:t>
-      </w:r>
-    </w:p>
-    <w:p>
-      <w:r>
-        <w:rPr>
-          <w:b/>
-          <w:bCs/>
-        </w:rPr>
-        <w:t>FR-</w:t>
-      </w:r>
-      <w:r>
-        <w:rPr>
-          <w:b/>
-          <w:bCs/>
-        </w:rPr>
-        <w:t>8</w:t>
-      </w:r>
-      <w:r>
-        <w:rPr>
-          <w:b/>
-          <w:bCs/>
-        </w:rPr>
-        <w:t>:</w:t>
-      </w:r>
-      <w:r>
-        <w:t xml:space="preserve"> </w:t>
-      </w:r>
-      <w:r>
-        <w:t xml:space="preserve">As a user, I want to be able to </w:t>
-      </w:r>
-      <w:r>
-        <w:t>withdraw and edit my submission</w:t>
-      </w:r>
-      <w:r>
-        <w:t>.</w:t>
-      </w:r>
-      <w:r>
-        <w:br/>
-      </w:r>
-      <w:r>
-        <w:rPr>
-          <w:b/>
-          <w:bCs/>
-        </w:rPr>
-        <w:t xml:space="preserve">Priority: </w:t>
-      </w:r>
-      <w:r>
-        <w:rPr>
-          <w:b/>
-          <w:bCs/>
-        </w:rPr>
-        <w:t>2</w:t>
-      </w:r>
-      <w:r>
-        <w:rPr>
-          <w:b/>
-          <w:bCs/>
-        </w:rPr>
-        <w:t xml:space="preserve"> </w:t>
-      </w:r>
-      <w:r>
-        <w:t>–</w:t>
-      </w:r>
-      <w:r>
-        <w:t xml:space="preserve"> </w:t>
-      </w:r>
-      <w:r>
-        <w:t>Another quality of life, but can be important for user control</w:t>
-      </w:r>
-    </w:p>
-    <w:p>
-      <w:r>
-        <w:rPr>
-          <w:b/>
-          <w:bCs/>
-        </w:rPr>
-        <w:t>FR-</w:t>
-      </w:r>
-      <w:r>
-        <w:rPr>
-          <w:b/>
-          <w:bCs/>
-        </w:rPr>
-        <w:t>9</w:t>
-      </w:r>
-      <w:r>
-        <w:rPr>
-          <w:b/>
-          <w:bCs/>
-        </w:rPr>
-        <w:t>:</w:t>
-      </w:r>
-      <w:r>
-        <w:t xml:space="preserve"> </w:t>
-      </w:r>
-      <w:r>
-        <w:t xml:space="preserve">As a user, I want to be able to access </w:t>
-      </w:r>
-      <w:r>
-        <w:t>critical information such as calls for papers, submission deadlines, registration details, program schedules, and support participant engagement, sponsor visibility, and conference promotion</w:t>
-      </w:r>
-      <w:r>
-        <w:t>.</w:t>
-      </w:r>
-      <w:r>
-        <w:br/>
-      </w:r>
-      <w:r>
-        <w:rPr>
-          <w:b/>
-          <w:bCs/>
-        </w:rPr>
-        <w:t xml:space="preserve">Priority: </w:t>
-      </w:r>
-      <w:r>
-        <w:rPr>
-          <w:b/>
-          <w:bCs/>
-        </w:rPr>
-        <w:t>1</w:t>
-      </w:r>
-      <w:r>
-        <w:rPr>
-          <w:b/>
-          <w:bCs/>
-        </w:rPr>
-        <w:t xml:space="preserve"> </w:t>
-      </w:r>
-      <w:r>
-        <w:t>– Users must be able to view conference information to participate effectively</w:t>
-      </w:r>
-    </w:p>
-    <w:p>
-      <w:r>
-        <w:rPr>
-          <w:b/>
-          <w:bCs/>
-        </w:rPr>
-        <w:t>FR-</w:t>
-      </w:r>
-      <w:r>
-        <w:rPr>
-          <w:b/>
-          <w:bCs/>
-        </w:rPr>
-        <w:t>10</w:t>
-      </w:r>
-      <w:r>
-        <w:rPr>
-          <w:b/>
-          <w:bCs/>
-        </w:rPr>
-        <w:t>:</w:t>
-      </w:r>
-      <w:r>
-        <w:t xml:space="preserve"> </w:t>
-      </w:r>
-      <w:r>
-        <w:t xml:space="preserve">As a user, </w:t>
-      </w:r>
-      <w:r>
-        <w:t xml:space="preserve">I want to be able to create, manage, and login to an account so that I can register, </w:t>
-      </w:r>
-      <w:r>
-        <w:t xml:space="preserve">pay, </w:t>
-      </w:r>
-      <w:r>
-        <w:t xml:space="preserve">submit, and manage my conference information. </w:t>
-      </w:r>
-      <w:r>
-        <w:br/>
-      </w:r>
-      <w:r>
-        <w:rPr>
-          <w:b/>
-          <w:bCs/>
-        </w:rPr>
-        <w:t xml:space="preserve">Priority: </w:t>
-      </w:r>
-      <w:r>
-        <w:rPr>
-          <w:b/>
-          <w:bCs/>
-        </w:rPr>
-        <w:t>1</w:t>
-      </w:r>
-      <w:r>
-        <w:rPr>
-          <w:b/>
-          <w:bCs/>
-        </w:rPr>
-        <w:t xml:space="preserve"> </w:t>
-      </w:r>
-      <w:r>
-        <w:t>– Registration, payments, and submissions are critical to conference success</w:t>
-      </w:r>
-    </w:p>
-    <w:p>
-      <w:r>
-        <w:rPr>
-          <w:b/>
-          <w:bCs/>
-        </w:rPr>
-        <w:t>FR-</w:t>
-      </w:r>
-      <w:r>
-        <w:rPr>
-          <w:b/>
-          <w:bCs/>
-        </w:rPr>
-        <w:t>11</w:t>
-      </w:r>
-      <w:r>
-        <w:rPr>
-          <w:b/>
-          <w:bCs/>
-        </w:rPr>
-        <w:t>:</w:t>
-      </w:r>
-      <w:r>
-        <w:t xml:space="preserve"> </w:t>
-      </w:r>
-      <w:r>
-        <w:t xml:space="preserve">As a user, I want to </w:t>
-      </w:r>
-      <w:r>
-        <w:t xml:space="preserve">be able to contact conference organizers through a form. </w:t>
-      </w:r>
-      <w:r>
-        <w:br/>
-      </w:r>
-      <w:r>
-        <w:rPr>
-          <w:b/>
-          <w:bCs/>
-        </w:rPr>
-        <w:t xml:space="preserve">Priority: </w:t>
-      </w:r>
-      <w:r>
-        <w:rPr>
-          <w:b/>
-          <w:bCs/>
-        </w:rPr>
-        <w:t>2</w:t>
-      </w:r>
-      <w:r>
-        <w:rPr>
-          <w:b/>
-          <w:bCs/>
-        </w:rPr>
-        <w:t xml:space="preserve"> </w:t>
-      </w:r>
-      <w:r>
-        <w:t xml:space="preserve">– It is important for users to contact or request information from organizers, but not critical </w:t>
-      </w:r>
-    </w:p>
-    <w:p>
-      <w:r>
-        <w:rPr>
-          <w:b/>
-          <w:bCs/>
-        </w:rPr>
-        <w:t>FR-</w:t>
-      </w:r>
-      <w:r>
-        <w:rPr>
-          <w:b/>
-          <w:bCs/>
-        </w:rPr>
-        <w:t>12</w:t>
-      </w:r>
-      <w:r>
-        <w:rPr>
-          <w:b/>
-          <w:bCs/>
-        </w:rPr>
-        <w:t>:</w:t>
-      </w:r>
-      <w:r>
-        <w:t xml:space="preserve"> </w:t>
-      </w:r>
-      <w:r>
-        <w:t xml:space="preserve">As a user, </w:t>
-      </w:r>
-      <w:r>
-        <w:t>I want confirmation of my sign up and submissions</w:t>
-      </w:r>
-      <w:r>
-        <w:t xml:space="preserve">. </w:t>
-      </w:r>
-      <w:r>
-        <w:br/>
-      </w:r>
-      <w:r>
-        <w:rPr>
-          <w:b/>
-          <w:bCs/>
-        </w:rPr>
-        <w:t xml:space="preserve">Priority: </w:t>
-      </w:r>
-      <w:r>
-        <w:rPr>
-          <w:b/>
-          <w:bCs/>
-        </w:rPr>
-        <w:t>2</w:t>
-      </w:r>
-      <w:r>
-        <w:rPr>
-          <w:b/>
-          <w:bCs/>
-        </w:rPr>
-        <w:t xml:space="preserve"> </w:t>
-      </w:r>
-      <w:r>
-        <w:t>– Another quality of life that is important, but not necessary for functionality</w:t>
-      </w:r>
-    </w:p>
-    <w:p>
-      <w:r>
-        <w:rPr>
-          <w:b/>
-          <w:bCs/>
-        </w:rPr>
-        <w:t>FR-</w:t>
-      </w:r>
-      <w:r>
-        <w:rPr>
-          <w:b/>
-          <w:bCs/>
-        </w:rPr>
-        <w:t>13</w:t>
-      </w:r>
-      <w:r>
-        <w:rPr>
-          <w:b/>
-          <w:bCs/>
-        </w:rPr>
-        <w:t>:</w:t>
-      </w:r>
-      <w:r>
-        <w:t xml:space="preserve"> </w:t>
-      </w:r>
-      <w:r>
-        <w:t>As a</w:t>
-      </w:r>
-      <w:r>
-        <w:t xml:space="preserve"> sponsor</w:t>
-      </w:r>
-      <w:r>
-        <w:t xml:space="preserve">, I want to </w:t>
-      </w:r>
-      <w:r>
-        <w:t xml:space="preserve">be able to contact conference organizers </w:t>
-      </w:r>
-      <w:r>
-        <w:t xml:space="preserve">to become a sponsor for the conference. </w:t>
-      </w:r>
-      <w:r>
-        <w:t xml:space="preserve"> </w:t>
-      </w:r>
-      <w:r>
-        <w:br/>
-      </w:r>
-      <w:r>
-        <w:rPr>
-          <w:b/>
-          <w:bCs/>
-        </w:rPr>
-        <w:t>Priority:</w:t>
-      </w:r>
-      <w:r>
-        <w:rPr>
-          <w:b/>
-          <w:bCs/>
-        </w:rPr>
-        <w:t xml:space="preserve"> 1</w:t>
-      </w:r>
-      <w:r>
-        <w:rPr>
-          <w:b/>
-          <w:bCs/>
-        </w:rPr>
-        <w:t xml:space="preserve"> </w:t>
-      </w:r>
-      <w:r>
-        <w:t>– Without sponsors, the conference would not be able to happen</w:t>
-      </w:r>
-    </w:p>
-    <w:p>
-      <w:r>
-        <w:rPr>
-          <w:b/>
-          <w:bCs/>
-        </w:rPr>
-        <w:t>FR-</w:t>
-      </w:r>
-      <w:r>
-        <w:rPr>
-          <w:b/>
-          <w:bCs/>
-        </w:rPr>
-        <w:t>14</w:t>
-      </w:r>
-      <w:r>
-        <w:rPr>
-          <w:b/>
-          <w:bCs/>
-        </w:rPr>
-        <w:t>:</w:t>
-      </w:r>
-      <w:r>
-        <w:t xml:space="preserve"> </w:t>
-      </w:r>
-      <w:r>
-        <w:t xml:space="preserve">As a </w:t>
-      </w:r>
-      <w:r>
-        <w:t>reviewer</w:t>
-      </w:r>
-      <w:r>
-        <w:t xml:space="preserve">, </w:t>
-      </w:r>
-      <w:r>
-        <w:t xml:space="preserve">I want to </w:t>
-      </w:r>
-      <w:r>
-        <w:t xml:space="preserve">be able to </w:t>
-      </w:r>
-      <w:r>
-        <w:t xml:space="preserve">access submissions </w:t>
-      </w:r>
-      <w:r>
-        <w:t xml:space="preserve">to evaluate them. </w:t>
-      </w:r>
-      <w:r>
-        <w:t xml:space="preserve">  </w:t>
-      </w:r>
-      <w:r>
-        <w:br/>
-      </w:r>
-      <w:r>
-        <w:rPr>
-          <w:b/>
-          <w:bCs/>
-        </w:rPr>
-        <w:t>Priority:</w:t>
-      </w:r>
-      <w:r>
-        <w:rPr>
-          <w:b/>
-          <w:bCs/>
-        </w:rPr>
-        <w:t xml:space="preserve"> </w:t>
-      </w:r>
-      <w:r>
-        <w:rPr>
-          <w:b/>
-          <w:bCs/>
-        </w:rPr>
-        <w:t>1</w:t>
-      </w:r>
-      <w:r>
-        <w:rPr>
-          <w:b/>
-          <w:bCs/>
-        </w:rPr>
-        <w:t xml:space="preserve"> </w:t>
-      </w:r>
-      <w:r>
-        <w:t>– Without reviews to the submissions, the conference would have no purpose</w:t>
-      </w:r>
-    </w:p>
-    <w:p>
-      <w:r>
-        <w:rPr>
-          <w:b/>
-          <w:bCs/>
-        </w:rPr>
-        <w:t>FR-</w:t>
-      </w:r>
-      <w:r>
-        <w:rPr>
-          <w:b/>
-          <w:bCs/>
-        </w:rPr>
-        <w:t>15</w:t>
-      </w:r>
-      <w:r>
-        <w:rPr>
-          <w:b/>
-          <w:bCs/>
-        </w:rPr>
-        <w:t>:</w:t>
-      </w:r>
-      <w:r>
-        <w:t xml:space="preserve"> </w:t>
-      </w:r>
-      <w:r>
-        <w:t xml:space="preserve">As a </w:t>
-      </w:r>
-      <w:r>
-        <w:t>reviewer</w:t>
-      </w:r>
-      <w:r>
-        <w:t xml:space="preserve">, </w:t>
-      </w:r>
-      <w:r>
-        <w:t xml:space="preserve">I want to submit scores and comments for submissions. </w:t>
-      </w:r>
-      <w:r>
-        <w:br/>
-      </w:r>
-      <w:r>
-        <w:rPr>
-          <w:b/>
-          <w:bCs/>
-        </w:rPr>
-        <w:t>Priority:</w:t>
-      </w:r>
-      <w:r>
-        <w:rPr>
-          <w:b/>
-          <w:bCs/>
-        </w:rPr>
-        <w:t xml:space="preserve"> 1</w:t>
-      </w:r>
-      <w:r>
-        <w:rPr>
-          <w:b/>
-          <w:bCs/>
-        </w:rPr>
-        <w:t xml:space="preserve"> </w:t>
-      </w:r>
-      <w:r>
-        <w:t xml:space="preserve">– Without scores and comments, reviewers would not have </w:t>
-      </w:r>
-      <w:r>
-        <w:t>a purpose</w:t>
-      </w:r>
-    </w:p>
-    <w:p>
-      <w:pPr>
-        <w:rPr>
-          <w:b/>
-          <w:bCs/>
-        </w:rPr>
-      </w:pPr>
+        <w:t xml:space="preserve">3 </w:t>
+      </w:r>
+      <w:r>
+        <w:t>– This would only be needed for changes or reminders, quality of life</w:t>
+      </w:r>
     </w:p>
     <w:p/>
     <w:p>
       <w:r>
-        <w:t>Etc.</w:t>
+        <w:rPr>
+          <w:b/>
+          <w:bCs/>
+        </w:rPr>
+        <w:t>FR-</w:t>
+      </w:r>
+      <w:r>
+        <w:rPr>
+          <w:b/>
+          <w:bCs/>
+        </w:rPr>
+        <w:t>7</w:t>
+      </w:r>
+      <w:r>
+        <w:rPr>
+          <w:b/>
+          <w:bCs/>
+        </w:rPr>
+        <w:t>:</w:t>
+      </w:r>
+      <w:r>
+        <w:t xml:space="preserve"> </w:t>
+      </w:r>
+      <w:r>
+        <w:t xml:space="preserve">As a user, I want to be able to </w:t>
+      </w:r>
+      <w:r>
+        <w:t xml:space="preserve">make a submission </w:t>
+      </w:r>
+      <w:r>
+        <w:t xml:space="preserve">to the calls for papers before the </w:t>
+      </w:r>
+      <w:r>
+        <w:t>submission deadlines.</w:t>
       </w:r>
       <w:r>
         <w:br/>
-        <w:t>Priority (‘X’) should be determined by the team. Priorities could be 1,2,3.</w:t>
+      </w:r>
+      <w:r>
+        <w:rPr>
+          <w:b/>
+          <w:bCs/>
+        </w:rPr>
+        <w:t xml:space="preserve">Priority: </w:t>
+      </w:r>
+      <w:r>
+        <w:rPr>
+          <w:b/>
+          <w:bCs/>
+        </w:rPr>
+        <w:t>1</w:t>
+      </w:r>
+      <w:r>
+        <w:rPr>
+          <w:b/>
+          <w:bCs/>
+        </w:rPr>
+        <w:t xml:space="preserve"> </w:t>
+      </w:r>
+      <w:r>
+        <w:t xml:space="preserve">– This is what the conference revolves around, conferences must have submissions to function </w:t>
       </w:r>
     </w:p>
     <w:p>
-      <w:pPr>
-        <w:rPr>
-          <w:b/>
-          <w:bCs/>
-        </w:rPr>
-      </w:pPr>
-      <w:r>
-        <w:rPr>
-          <w:b/>
-          <w:bCs/>
-        </w:rPr>
-        <w:t>2. Constraints Related to Functionality, if any</w:t>
+      <w:r>
+        <w:rPr>
+          <w:b/>
+          <w:bCs/>
+        </w:rPr>
+        <w:t>FR-</w:t>
+      </w:r>
+      <w:r>
+        <w:rPr>
+          <w:b/>
+          <w:bCs/>
+        </w:rPr>
+        <w:t>8</w:t>
+      </w:r>
+      <w:r>
+        <w:rPr>
+          <w:b/>
+          <w:bCs/>
+        </w:rPr>
+        <w:t>:</w:t>
+      </w:r>
+      <w:r>
+        <w:t xml:space="preserve"> </w:t>
+      </w:r>
+      <w:r>
+        <w:t xml:space="preserve">As a user, I want to be able to </w:t>
+      </w:r>
+      <w:r>
+        <w:t>withdraw and edit my submission</w:t>
+      </w:r>
+      <w:r>
+        <w:t>.</w:t>
+      </w:r>
+      <w:r>
+        <w:br/>
+      </w:r>
+      <w:r>
+        <w:rPr>
+          <w:b/>
+          <w:bCs/>
+        </w:rPr>
+        <w:t xml:space="preserve">Priority: </w:t>
+      </w:r>
+      <w:r>
+        <w:rPr>
+          <w:b/>
+          <w:bCs/>
+        </w:rPr>
+        <w:t>2</w:t>
+      </w:r>
+      <w:r>
+        <w:rPr>
+          <w:b/>
+          <w:bCs/>
+        </w:rPr>
+        <w:t xml:space="preserve"> </w:t>
+      </w:r>
+      <w:r>
+        <w:t>–</w:t>
+      </w:r>
+      <w:r>
+        <w:t xml:space="preserve"> </w:t>
+      </w:r>
+      <w:r>
+        <w:t>Another quality of life, but can be important for user control</w:t>
       </w:r>
     </w:p>
     <w:p>
       <w:r>
+        <w:rPr>
+          <w:b/>
+          <w:bCs/>
+        </w:rPr>
+        <w:t>FR-</w:t>
+      </w:r>
+      <w:r>
+        <w:rPr>
+          <w:b/>
+          <w:bCs/>
+        </w:rPr>
+        <w:t>9</w:t>
+      </w:r>
+      <w:r>
+        <w:rPr>
+          <w:b/>
+          <w:bCs/>
+        </w:rPr>
+        <w:t>:</w:t>
+      </w:r>
+      <w:r>
+        <w:t xml:space="preserve"> </w:t>
+      </w:r>
+      <w:r>
+        <w:t xml:space="preserve">As a user, I want to be able to </w:t>
+      </w:r>
+      <w:r>
+        <w:t>view</w:t>
+      </w:r>
+      <w:r>
+        <w:t xml:space="preserve"> </w:t>
+      </w:r>
+      <w:r>
+        <w:t>critical information such as calls for papers, submission deadlines, registration details, program schedules, and support participant engagement, sponsor visibility, and conference promotion</w:t>
+      </w:r>
+      <w:r>
+        <w:t>.</w:t>
+      </w:r>
+      <w:r>
+        <w:br/>
+      </w:r>
+      <w:r>
+        <w:rPr>
+          <w:b/>
+          <w:bCs/>
+        </w:rPr>
+        <w:t xml:space="preserve">Priority: </w:t>
+      </w:r>
+      <w:r>
+        <w:rPr>
+          <w:b/>
+          <w:bCs/>
+        </w:rPr>
+        <w:t>1</w:t>
+      </w:r>
+      <w:r>
+        <w:rPr>
+          <w:b/>
+          <w:bCs/>
+        </w:rPr>
+        <w:t xml:space="preserve"> </w:t>
+      </w:r>
+      <w:r>
+        <w:t>– Users must be able to view conference information to participate effectively</w:t>
+      </w:r>
+    </w:p>
+    <w:p>
+      <w:r>
+        <w:rPr>
+          <w:b/>
+          <w:bCs/>
+        </w:rPr>
+        <w:t>FR-</w:t>
+      </w:r>
+      <w:r>
+        <w:rPr>
+          <w:b/>
+          <w:bCs/>
+        </w:rPr>
+        <w:t>10</w:t>
+      </w:r>
+      <w:r>
+        <w:rPr>
+          <w:b/>
+          <w:bCs/>
+        </w:rPr>
+        <w:t>:</w:t>
+      </w:r>
+      <w:r>
+        <w:t xml:space="preserve"> </w:t>
+      </w:r>
+      <w:r>
+        <w:t xml:space="preserve">As a user, </w:t>
+      </w:r>
+      <w:r>
+        <w:t xml:space="preserve">I want to be able to create, manage, and login to an account so that I can register, </w:t>
+      </w:r>
+      <w:r>
+        <w:t xml:space="preserve">pay, </w:t>
+      </w:r>
+      <w:r>
+        <w:t xml:space="preserve">submit, and manage my conference information. </w:t>
+      </w:r>
+      <w:r>
+        <w:br/>
+      </w:r>
+      <w:r>
+        <w:rPr>
+          <w:b/>
+          <w:bCs/>
+        </w:rPr>
+        <w:t xml:space="preserve">Priority: </w:t>
+      </w:r>
+      <w:r>
+        <w:rPr>
+          <w:b/>
+          <w:bCs/>
+        </w:rPr>
+        <w:t>1</w:t>
+      </w:r>
+      <w:r>
+        <w:rPr>
+          <w:b/>
+          <w:bCs/>
+        </w:rPr>
+        <w:t xml:space="preserve"> </w:t>
+      </w:r>
+      <w:r>
+        <w:t>– Registration, payments, and submissions are critical to conference success</w:t>
+      </w:r>
+    </w:p>
+    <w:p>
+      <w:r>
+        <w:rPr>
+          <w:b/>
+          <w:bCs/>
+        </w:rPr>
+        <w:t>FR-</w:t>
+      </w:r>
+      <w:r>
+        <w:rPr>
+          <w:b/>
+          <w:bCs/>
+        </w:rPr>
+        <w:t>11</w:t>
+      </w:r>
+      <w:r>
+        <w:rPr>
+          <w:b/>
+          <w:bCs/>
+        </w:rPr>
+        <w:t>:</w:t>
+      </w:r>
+      <w:r>
+        <w:t xml:space="preserve"> </w:t>
+      </w:r>
+      <w:r>
+        <w:t xml:space="preserve">As a user, I want to </w:t>
+      </w:r>
+      <w:r>
+        <w:t xml:space="preserve">be able to contact conference organizers through a form. </w:t>
+      </w:r>
+      <w:r>
+        <w:br/>
+      </w:r>
+      <w:r>
+        <w:rPr>
+          <w:b/>
+          <w:bCs/>
+        </w:rPr>
+        <w:t xml:space="preserve">Priority: </w:t>
+      </w:r>
+      <w:r>
+        <w:rPr>
+          <w:b/>
+          <w:bCs/>
+        </w:rPr>
+        <w:t>2</w:t>
+      </w:r>
+      <w:r>
+        <w:rPr>
+          <w:b/>
+          <w:bCs/>
+        </w:rPr>
+        <w:t xml:space="preserve"> </w:t>
+      </w:r>
+      <w:r>
+        <w:t xml:space="preserve">– It is important for users to contact or request information from organizers, but not critical </w:t>
+      </w:r>
+    </w:p>
+    <w:p>
+      <w:r>
+        <w:rPr>
+          <w:b/>
+          <w:bCs/>
+        </w:rPr>
+        <w:t>FR-</w:t>
+      </w:r>
+      <w:r>
+        <w:rPr>
+          <w:b/>
+          <w:bCs/>
+        </w:rPr>
+        <w:t>12</w:t>
+      </w:r>
+      <w:r>
+        <w:rPr>
+          <w:b/>
+          <w:bCs/>
+        </w:rPr>
+        <w:t>:</w:t>
+      </w:r>
+      <w:r>
+        <w:t xml:space="preserve"> </w:t>
+      </w:r>
+      <w:r>
+        <w:t xml:space="preserve">As a user, </w:t>
+      </w:r>
+      <w:r>
+        <w:t>I want confirmation of my sign up and submissions</w:t>
+      </w:r>
+      <w:r>
+        <w:t xml:space="preserve">. </w:t>
+      </w:r>
+      <w:r>
+        <w:br/>
+      </w:r>
+      <w:r>
+        <w:rPr>
+          <w:b/>
+          <w:bCs/>
+        </w:rPr>
+        <w:t xml:space="preserve">Priority: </w:t>
+      </w:r>
+      <w:r>
+        <w:rPr>
+          <w:b/>
+          <w:bCs/>
+        </w:rPr>
+        <w:t>2</w:t>
+      </w:r>
+      <w:r>
+        <w:rPr>
+          <w:b/>
+          <w:bCs/>
+        </w:rPr>
+        <w:t xml:space="preserve"> </w:t>
+      </w:r>
+      <w:r>
+        <w:t>– Another quality of life that is important, but not necessary for functionality</w:t>
+      </w:r>
+    </w:p>
+    <w:p>
+      <w:r>
+        <w:rPr>
+          <w:b/>
+          <w:bCs/>
+        </w:rPr>
+        <w:t>FR-</w:t>
+      </w:r>
+      <w:r>
+        <w:rPr>
+          <w:b/>
+          <w:bCs/>
+        </w:rPr>
+        <w:t>13</w:t>
+      </w:r>
+      <w:r>
+        <w:rPr>
+          <w:b/>
+          <w:bCs/>
+        </w:rPr>
+        <w:t>:</w:t>
+      </w:r>
+      <w:r>
+        <w:t xml:space="preserve"> </w:t>
+      </w:r>
+      <w:r>
+        <w:t>As a</w:t>
+      </w:r>
+      <w:r>
+        <w:t xml:space="preserve"> sponsor</w:t>
+      </w:r>
+      <w:r>
+        <w:t xml:space="preserve">, I want to </w:t>
+      </w:r>
+      <w:r>
+        <w:t xml:space="preserve">be able to contact conference organizers </w:t>
+      </w:r>
+      <w:r>
+        <w:t xml:space="preserve">to become a sponsor for the conference. </w:t>
+      </w:r>
+      <w:r>
+        <w:t xml:space="preserve"> </w:t>
+      </w:r>
+      <w:r>
+        <w:br/>
+      </w:r>
+      <w:r>
+        <w:rPr>
+          <w:b/>
+          <w:bCs/>
+        </w:rPr>
+        <w:t>Priority:</w:t>
+      </w:r>
+      <w:r>
+        <w:rPr>
+          <w:b/>
+          <w:bCs/>
+        </w:rPr>
+        <w:t xml:space="preserve"> 1</w:t>
+      </w:r>
+      <w:r>
+        <w:rPr>
+          <w:b/>
+          <w:bCs/>
+        </w:rPr>
+        <w:t xml:space="preserve"> </w:t>
+      </w:r>
+      <w:r>
+        <w:t>– Without sponsors, the conference would not be able to happen</w:t>
+      </w:r>
+    </w:p>
+    <w:p>
+      <w:r>
+        <w:rPr>
+          <w:b/>
+          <w:bCs/>
+        </w:rPr>
+        <w:t>FR-</w:t>
+      </w:r>
+      <w:r>
+        <w:rPr>
+          <w:b/>
+          <w:bCs/>
+        </w:rPr>
+        <w:t>14</w:t>
+      </w:r>
+      <w:r>
+        <w:rPr>
+          <w:b/>
+          <w:bCs/>
+        </w:rPr>
+        <w:t>:</w:t>
+      </w:r>
+      <w:r>
+        <w:t xml:space="preserve"> </w:t>
+      </w:r>
+      <w:r>
+        <w:t xml:space="preserve">As a </w:t>
+      </w:r>
+      <w:r>
+        <w:t>reviewer</w:t>
+      </w:r>
+      <w:r>
+        <w:t xml:space="preserve">, </w:t>
+      </w:r>
+      <w:r>
+        <w:t xml:space="preserve">I want to </w:t>
+      </w:r>
+      <w:r>
+        <w:t xml:space="preserve">be able to </w:t>
+      </w:r>
+      <w:r>
+        <w:t xml:space="preserve">access </w:t>
+      </w:r>
+      <w:r>
+        <w:t xml:space="preserve">assigned </w:t>
+      </w:r>
+      <w:r>
+        <w:t xml:space="preserve">submissions </w:t>
+      </w:r>
+      <w:r>
+        <w:t xml:space="preserve">to evaluate them. </w:t>
+      </w:r>
+      <w:r>
+        <w:t xml:space="preserve">  </w:t>
+      </w:r>
+      <w:r>
+        <w:br/>
+      </w:r>
+      <w:r>
+        <w:rPr>
+          <w:b/>
+          <w:bCs/>
+        </w:rPr>
+        <w:t>Priority:</w:t>
+      </w:r>
+      <w:r>
+        <w:rPr>
+          <w:b/>
+          <w:bCs/>
+        </w:rPr>
+        <w:t xml:space="preserve"> </w:t>
+      </w:r>
+      <w:r>
+        <w:rPr>
+          <w:b/>
+          <w:bCs/>
+        </w:rPr>
+        <w:t>1</w:t>
+      </w:r>
+      <w:r>
+        <w:rPr>
+          <w:b/>
+          <w:bCs/>
+        </w:rPr>
+        <w:t xml:space="preserve"> </w:t>
+      </w:r>
+      <w:r>
+        <w:t>– Without reviews to the submissions, the conference would have no purpose</w:t>
+      </w:r>
+    </w:p>
+    <w:p>
+      <w:r>
+        <w:rPr>
+          <w:b/>
+          <w:bCs/>
+        </w:rPr>
+        <w:t>FR-</w:t>
+      </w:r>
+      <w:r>
+        <w:rPr>
+          <w:b/>
+          <w:bCs/>
+        </w:rPr>
+        <w:t>15</w:t>
+      </w:r>
+      <w:r>
+        <w:rPr>
+          <w:b/>
+          <w:bCs/>
+        </w:rPr>
+        <w:t>:</w:t>
+      </w:r>
+      <w:r>
+        <w:t xml:space="preserve"> </w:t>
+      </w:r>
+      <w:r>
+        <w:t xml:space="preserve">As a </w:t>
+      </w:r>
+      <w:r>
+        <w:t>reviewer</w:t>
+      </w:r>
+      <w:r>
+        <w:t xml:space="preserve">, </w:t>
+      </w:r>
+      <w:r>
+        <w:t xml:space="preserve">I want to submit scores and comments for submissions. </w:t>
+      </w:r>
+      <w:r>
+        <w:br/>
+      </w:r>
+      <w:r>
+        <w:rPr>
+          <w:b/>
+          <w:bCs/>
+        </w:rPr>
+        <w:t>Priority:</w:t>
+      </w:r>
+      <w:r>
+        <w:rPr>
+          <w:b/>
+          <w:bCs/>
+        </w:rPr>
+        <w:t xml:space="preserve"> 1</w:t>
+      </w:r>
+      <w:r>
+        <w:rPr>
+          <w:b/>
+          <w:bCs/>
+        </w:rPr>
+        <w:t xml:space="preserve"> </w:t>
+      </w:r>
+      <w:r>
+        <w:t xml:space="preserve">– Without scores and comments, reviewers would not have </w:t>
+      </w:r>
+      <w:r>
+        <w:t>a purpose</w:t>
+      </w:r>
+    </w:p>
+    <w:p>
+      <w:pPr>
+        <w:rPr>
+          <w:b/>
+          <w:bCs/>
+        </w:rPr>
+      </w:pPr>
+    </w:p>
+    <w:p>
+      <w:pPr>
+        <w:rPr>
+          <w:b/>
+          <w:bCs/>
+        </w:rPr>
+      </w:pPr>
+      <w:r>
+        <w:rPr>
+          <w:b/>
+          <w:bCs/>
+        </w:rPr>
+        <w:t>2. Constraints Related to Functionality, if any</w:t>
+      </w:r>
+    </w:p>
+    <w:p>
+      <w:r>
         <w:t>Requirements should be complete, clear, unambiguous, and logically structured.</w:t>
+      </w:r>
+    </w:p>
+    <w:p>
+      <w:pPr>
+        <w:pStyle w:val="ListParagraph"/>
+        <w:numPr>
+          <w:ilvl w:val="0"/>
+          <w:numId w:val="3"/>
+        </w:numPr>
+      </w:pPr>
+      <w:r>
+        <w:t>Reviewer cannot review their own paper</w:t>
+      </w:r>
+    </w:p>
+    <w:p>
+      <w:pPr>
+        <w:pStyle w:val="ListParagraph"/>
+        <w:numPr>
+          <w:ilvl w:val="0"/>
+          <w:numId w:val="3"/>
+        </w:numPr>
+      </w:pPr>
+      <w:r>
+        <w:t>You cannot submit a paper after the deadline</w:t>
+      </w:r>
+    </w:p>
+    <w:p>
+      <w:pPr>
+        <w:pStyle w:val="ListParagraph"/>
+        <w:numPr>
+          <w:ilvl w:val="0"/>
+          <w:numId w:val="3"/>
+        </w:numPr>
+      </w:pPr>
+      <w:r>
+        <w:t>Each user must have a unique email address</w:t>
+      </w:r>
+    </w:p>
+    <w:p>
+      <w:pPr>
+        <w:pStyle w:val="ListParagraph"/>
+        <w:numPr>
+          <w:ilvl w:val="0"/>
+          <w:numId w:val="3"/>
+        </w:numPr>
+      </w:pPr>
+      <w:r>
+        <w:lastRenderedPageBreak/>
+        <w:t xml:space="preserve">There can be only one registration per </w:t>
+      </w:r>
+      <w:r>
+        <w:t>email</w:t>
+      </w:r>
+    </w:p>
+    <w:p>
+      <w:pPr>
+        <w:pStyle w:val="ListParagraph"/>
+        <w:numPr>
+          <w:ilvl w:val="0"/>
+          <w:numId w:val="3"/>
+        </w:numPr>
+      </w:pPr>
+      <w:r>
+        <w:t>Before the conference, users cannot view the contents of other user’s submissions</w:t>
+      </w:r>
+    </w:p>
+    <w:p>
+      <w:pPr>
+        <w:pStyle w:val="ListParagraph"/>
+        <w:numPr>
+          <w:ilvl w:val="0"/>
+          <w:numId w:val="3"/>
+        </w:numPr>
+      </w:pPr>
+      <w:r>
+        <w:t xml:space="preserve">Paper submissions must fit file type and size constraints </w:t>
       </w:r>
     </w:p>
     <w:p/>
@@ -1802,6 +1899,119 @@
 <file path=word/numbering.xml><?xml version="1.0" encoding="utf-8"?>
 <w:numbering xmlns:wpc="http://schemas.microsoft.com/office/word/2010/wordprocessingCanvas" xmlns:cx="http://schemas.microsoft.com/office/drawing/2014/chartex" xmlns:cx1="http://schemas.microsoft.com/office/drawing/2015/9/8/chartex" xmlns:cx2="http://schemas.microsoft.com/office/drawing/2015/10/21/chartex" xmlns:cx3="http://schemas.microsoft.com/office/drawing/2016/5/9/chartex" xmlns:cx4="http://schemas.microsoft.com/office/drawing/2016/5/10/chartex" xmlns:cx5="http://schemas.microsoft.com/office/drawing/2016/5/11/chartex" xmlns:cx6="http://schemas.microsoft.com/office/drawing/2016/5/12/chartex" xmlns:cx7="http://schemas.microsoft.com/office/drawing/2016/5/13/chartex" xmlns:cx8="http://schemas.microsoft.com/office/drawing/2016/5/14/chartex" xmlns:mc="http://schemas.openxmlformats.org/markup-compatibility/2006" xmlns:aink="http://schemas.microsoft.com/office/drawing/2016/ink" xmlns:am3d="http://schemas.microsoft.com/office/drawing/2017/model3d" xmlns:o="urn:schemas-microsoft-com:office:office" xmlns:oel="http://schemas.microsoft.com/office/2019/extlst" xmlns:r="http://schemas.openxmlformats.org/officeDocument/2006/relationships" xmlns:m="http://schemas.openxmlformats.org/officeDocument/2006/math" xmlns:v="urn:schemas-microsoft-com:vml" xmlns:wp14="http://schemas.microsoft.com/office/word/2010/wordprocessingDrawing" xmlns:wp="http://schemas.openxmlformats.org/drawingml/2006/wordprocessingDrawing" xmlns:w10="urn:schemas-microsoft-com:office:word" xmlns:w="http://schemas.openxmlformats.org/wordprocessingml/2006/main" xmlns:w14="http://schemas.microsoft.com/office/word/2010/wordml" xmlns:w15="http://schemas.microsoft.com/office/word/2012/wordml" xmlns:w16cex="http://schemas.microsoft.com/office/word/2018/wordml/cex" xmlns:w16cid="http://schemas.microsoft.com/office/word/2016/wordml/cid" xmlns:w16="http://schemas.microsoft.com/office/word/2018/wordml" xmlns:w16du="http://schemas.microsoft.com/office/word/2023/wordml/word16du" xmlns:w16sdtdh="http://schemas.microsoft.com/office/word/2020/wordml/sdtdatahash" xmlns:w16sdtfl="http://schemas.microsoft.com/office/word/2024/wordml/sdtformatlock" xmlns:w16se="http://schemas.microsoft.com/office/word/2015/wordml/symex" xmlns:wpg="http://schemas.microsoft.com/office/word/2010/wordprocessingGroup" xmlns:wpi="http://schemas.microsoft.com/office/word/2010/wordprocessingInk" xmlns:wne="http://schemas.microsoft.com/office/word/2006/wordml" xmlns:wps="http://schemas.microsoft.com/office/word/2010/wordprocessingShape" mc:Ignorable="w14 w15 w16se w16cid w16 w16cex w16sdtdh w16sdtfl w16du wp14">
   <w:abstractNum w:abstractNumId="0" w15:restartNumberingAfterBreak="0">
+    <w:nsid w:val="01605D8D"/>
+    <w:multiLevelType w:val="hybridMultilevel"/>
+    <w:tmpl w:val="640EDBBA"/>
+    <w:lvl w:ilvl="0" w:tplc="EAEABFE0">
+      <w:start w:val="2"/>
+      <w:numFmt w:val="bullet"/>
+      <w:lvlText w:val="-"/>
+      <w:lvlJc w:val="left"/>
+      <w:pPr>
+        <w:ind w:left="720" w:hanging="360"/>
+      </w:pPr>
+      <w:rPr>
+        <w:rFonts w:ascii="Aptos" w:eastAsiaTheme="minorHAnsi" w:hAnsi="Aptos" w:cstheme="minorBidi" w:hint="default"/>
+      </w:rPr>
+    </w:lvl>
+    <w:lvl w:ilvl="1" w:tplc="04090003" w:tentative="1">
+      <w:start w:val="1"/>
+      <w:numFmt w:val="bullet"/>
+      <w:lvlText w:val="o"/>
+      <w:lvlJc w:val="left"/>
+      <w:pPr>
+        <w:ind w:left="1440" w:hanging="360"/>
+      </w:pPr>
+      <w:rPr>
+        <w:rFonts w:ascii="Courier New" w:hAnsi="Courier New" w:cs="Courier New" w:hint="default"/>
+      </w:rPr>
+    </w:lvl>
+    <w:lvl w:ilvl="2" w:tplc="04090005" w:tentative="1">
+      <w:start w:val="1"/>
+      <w:numFmt w:val="bullet"/>
+      <w:lvlText w:val=""/>
+      <w:lvlJc w:val="left"/>
+      <w:pPr>
+        <w:ind w:left="2160" w:hanging="360"/>
+      </w:pPr>
+      <w:rPr>
+        <w:rFonts w:ascii="Wingdings" w:hAnsi="Wingdings" w:hint="default"/>
+      </w:rPr>
+    </w:lvl>
+    <w:lvl w:ilvl="3" w:tplc="04090001" w:tentative="1">
+      <w:start w:val="1"/>
+      <w:numFmt w:val="bullet"/>
+      <w:lvlText w:val=""/>
+      <w:lvlJc w:val="left"/>
+      <w:pPr>
+        <w:ind w:left="2880" w:hanging="360"/>
+      </w:pPr>
+      <w:rPr>
+        <w:rFonts w:ascii="Symbol" w:hAnsi="Symbol" w:hint="default"/>
+      </w:rPr>
+    </w:lvl>
+    <w:lvl w:ilvl="4" w:tplc="04090003" w:tentative="1">
+      <w:start w:val="1"/>
+      <w:numFmt w:val="bullet"/>
+      <w:lvlText w:val="o"/>
+      <w:lvlJc w:val="left"/>
+      <w:pPr>
+        <w:ind w:left="3600" w:hanging="360"/>
+      </w:pPr>
+      <w:rPr>
+        <w:rFonts w:ascii="Courier New" w:hAnsi="Courier New" w:cs="Courier New" w:hint="default"/>
+      </w:rPr>
+    </w:lvl>
+    <w:lvl w:ilvl="5" w:tplc="04090005" w:tentative="1">
+      <w:start w:val="1"/>
+      <w:numFmt w:val="bullet"/>
+      <w:lvlText w:val=""/>
+      <w:lvlJc w:val="left"/>
+      <w:pPr>
+        <w:ind w:left="4320" w:hanging="360"/>
+      </w:pPr>
+      <w:rPr>
+        <w:rFonts w:ascii="Wingdings" w:hAnsi="Wingdings" w:hint="default"/>
+      </w:rPr>
+    </w:lvl>
+    <w:lvl w:ilvl="6" w:tplc="04090001" w:tentative="1">
+      <w:start w:val="1"/>
+      <w:numFmt w:val="bullet"/>
+      <w:lvlText w:val=""/>
+      <w:lvlJc w:val="left"/>
+      <w:pPr>
+        <w:ind w:left="5040" w:hanging="360"/>
+      </w:pPr>
+      <w:rPr>
+        <w:rFonts w:ascii="Symbol" w:hAnsi="Symbol" w:hint="default"/>
+      </w:rPr>
+    </w:lvl>
+    <w:lvl w:ilvl="7" w:tplc="04090003" w:tentative="1">
+      <w:start w:val="1"/>
+      <w:numFmt w:val="bullet"/>
+      <w:lvlText w:val="o"/>
+      <w:lvlJc w:val="left"/>
+      <w:pPr>
+        <w:ind w:left="5760" w:hanging="360"/>
+      </w:pPr>
+      <w:rPr>
+        <w:rFonts w:ascii="Courier New" w:hAnsi="Courier New" w:cs="Courier New" w:hint="default"/>
+      </w:rPr>
+    </w:lvl>
+    <w:lvl w:ilvl="8" w:tplc="04090005" w:tentative="1">
+      <w:start w:val="1"/>
+      <w:numFmt w:val="bullet"/>
+      <w:lvlText w:val=""/>
+      <w:lvlJc w:val="left"/>
+      <w:pPr>
+        <w:ind w:left="6480" w:hanging="360"/>
+      </w:pPr>
+      <w:rPr>
+        <w:rFonts w:ascii="Wingdings" w:hAnsi="Wingdings" w:hint="default"/>
+      </w:rPr>
+    </w:lvl>
+  </w:abstractNum>
+  <w:abstractNum w:abstractNumId="1" w15:restartNumberingAfterBreak="0">
     <w:nsid w:val="576B6E92"/>
     <w:multiLevelType w:val="multilevel"/>
     <w:tmpl w:val="69288DD8"/>
@@ -1914,7 +2124,7 @@
       </w:pPr>
     </w:lvl>
   </w:abstractNum>
-  <w:abstractNum w:abstractNumId="1" w15:restartNumberingAfterBreak="0">
+  <w:abstractNum w:abstractNumId="2" w15:restartNumberingAfterBreak="0">
     <w:nsid w:val="6B0B462B"/>
     <w:multiLevelType w:val="multilevel"/>
     <w:tmpl w:val="50EA959E"/>
@@ -2028,10 +2238,13 @@
     </w:lvl>
   </w:abstractNum>
   <w:num w:numId="1" w16cid:durableId="2140831451">
-    <w:abstractNumId w:val="0"/>
+    <w:abstractNumId w:val="1"/>
   </w:num>
   <w:num w:numId="2" w16cid:durableId="1045250545">
-    <w:abstractNumId w:val="1"/>
+    <w:abstractNumId w:val="2"/>
+  </w:num>
+  <w:num w:numId="3" w16cid:durableId="1690061724">
+    <w:abstractNumId w:val="0"/>
   </w:num>
 </w:numbering>
 </file>

</xml_diff>